<commit_message>
Adds date to instructions doc.
</commit_message>
<xml_diff>
--- a/instructions.docx
+++ b/instructions.docx
@@ -12,6 +12,26 @@
       </w:r>
       <w:proofErr w:type="spellEnd"/>
     </w:p>
+    <w:p>
+      <w:r>
+        <w:t xml:space="preserve">S. Vance </w:t>
+      </w:r>
+      <w:proofErr w:type="spellStart"/>
+      <w:r>
+        <w:t>Greenface</w:t>
+      </w:r>
+      <w:proofErr w:type="spellEnd"/>
+      <w:r>
+        <w:t xml:space="preserve"> Labs </w:t>
+      </w:r>
+    </w:p>
+    <w:p>
+      <w:r>
+        <w:t>4/13/2019</w:t>
+      </w:r>
+      <w:bookmarkStart w:id="0" w:name="_GoBack"/>
+      <w:bookmarkEnd w:id="0"/>
+    </w:p>
     <w:p/>
     <w:p>
       <w:r>
@@ -97,12 +117,7 @@
     </w:p>
     <w:p>
       <w:r>
-        <w:t xml:space="preserve">8. If everything works, assemble the </w:t>
-      </w:r>
-      <w:bookmarkStart w:id="0" w:name="_GoBack"/>
-      <w:bookmarkEnd w:id="0"/>
-      <w:r>
-        <w:t>parts and you're ready to go!</w:t>
+        <w:t>8. If everything works, assemble the parts and you're ready to go!</w:t>
       </w:r>
     </w:p>
     <w:p/>

</xml_diff>